<commit_message>
Appendix: Source Files Explanation
</commit_message>
<xml_diff>
--- a/Liu_final_report.docx
+++ b/Liu_final_report.docx
@@ -1167,14 +1167,13 @@
       </w:pPr>
       <w:r>
         <w:rPr>
-          <w:rFonts w:ascii="Arial" w:hAnsi="Arial" w:cs="Arial"/>
           <w:noProof/>
         </w:rPr>
         <w:drawing>
-          <wp:inline distT="0" distB="0" distL="0" distR="0" wp14:anchorId="6CFCA228" wp14:editId="06D2386E">
-            <wp:extent cx="1979224" cy="1800970"/>
-            <wp:effectExtent l="0" t="0" r="2540" b="8890"/>
-            <wp:docPr id="7" name="Picture 7"/>
+          <wp:inline distT="0" distB="0" distL="0" distR="0" wp14:anchorId="03A85DCE" wp14:editId="38794DA4">
+            <wp:extent cx="1995265" cy="1801368"/>
+            <wp:effectExtent l="0" t="0" r="5080" b="8890"/>
+            <wp:docPr id="12" name="Picture 12"/>
             <wp:cNvGraphicFramePr>
               <a:graphicFrameLocks xmlns:a="http://schemas.openxmlformats.org/drawingml/2006/main" noChangeAspect="1"/>
             </wp:cNvGraphicFramePr>
@@ -1194,7 +1193,7 @@
                   <pic:spPr>
                     <a:xfrm>
                       <a:off x="0" y="0"/>
-                      <a:ext cx="2061399" cy="1875744"/>
+                      <a:ext cx="1995265" cy="1801368"/>
                     </a:xfrm>
                     <a:prstGeom prst="rect">
                       <a:avLst/>
@@ -3476,110 +3475,245 @@
         <w:spacing w:line="240" w:lineRule="auto"/>
         <w:rPr>
           <w:rFonts w:ascii="Arial" w:hAnsi="Arial" w:cs="Arial"/>
-          <w:sz w:val="20"/>
-          <w:szCs w:val="20"/>
-        </w:rPr>
-      </w:pPr>
-    </w:p>
-    <w:p>
-      <w:pPr>
-        <w:spacing w:line="240" w:lineRule="auto"/>
-        <w:rPr>
-          <w:rFonts w:ascii="Arial" w:hAnsi="Arial" w:cs="Arial"/>
-          <w:sz w:val="20"/>
-          <w:szCs w:val="20"/>
-        </w:rPr>
-      </w:pPr>
-    </w:p>
-    <w:p>
-      <w:pPr>
-        <w:spacing w:line="240" w:lineRule="auto"/>
-        <w:rPr>
-          <w:rFonts w:ascii="Arial" w:hAnsi="Arial" w:cs="Arial"/>
-          <w:sz w:val="20"/>
-          <w:szCs w:val="20"/>
-        </w:rPr>
-      </w:pPr>
-    </w:p>
-    <w:p>
-      <w:pPr>
-        <w:spacing w:line="240" w:lineRule="auto"/>
-        <w:rPr>
-          <w:rFonts w:ascii="Arial" w:hAnsi="Arial" w:cs="Arial"/>
-          <w:sz w:val="20"/>
-          <w:szCs w:val="20"/>
-        </w:rPr>
-      </w:pPr>
-    </w:p>
-    <w:p>
-      <w:pPr>
-        <w:spacing w:line="240" w:lineRule="auto"/>
-        <w:rPr>
-          <w:rFonts w:ascii="Arial" w:hAnsi="Arial" w:cs="Arial"/>
-          <w:sz w:val="20"/>
-          <w:szCs w:val="20"/>
-        </w:rPr>
-      </w:pPr>
-    </w:p>
-    <w:p>
-      <w:pPr>
-        <w:spacing w:line="240" w:lineRule="auto"/>
-        <w:rPr>
-          <w:rFonts w:ascii="Arial" w:hAnsi="Arial" w:cs="Arial"/>
-          <w:sz w:val="20"/>
-          <w:szCs w:val="20"/>
-        </w:rPr>
-      </w:pPr>
-    </w:p>
-    <w:p>
-      <w:pPr>
-        <w:spacing w:line="240" w:lineRule="auto"/>
-        <w:rPr>
-          <w:rFonts w:ascii="Arial" w:hAnsi="Arial" w:cs="Arial"/>
-          <w:sz w:val="20"/>
-          <w:szCs w:val="20"/>
-        </w:rPr>
-      </w:pPr>
-    </w:p>
-    <w:p>
-      <w:pPr>
-        <w:spacing w:line="240" w:lineRule="auto"/>
-        <w:rPr>
-          <w:rFonts w:ascii="Arial" w:hAnsi="Arial" w:cs="Arial"/>
-          <w:sz w:val="20"/>
-          <w:szCs w:val="20"/>
-        </w:rPr>
-      </w:pPr>
-    </w:p>
-    <w:p>
-      <w:pPr>
-        <w:spacing w:line="240" w:lineRule="auto"/>
-        <w:rPr>
-          <w:rFonts w:ascii="Arial" w:hAnsi="Arial" w:cs="Arial"/>
-          <w:sz w:val="20"/>
-          <w:szCs w:val="20"/>
-        </w:rPr>
-      </w:pPr>
-    </w:p>
-    <w:p>
-      <w:pPr>
-        <w:spacing w:line="240" w:lineRule="auto"/>
-        <w:rPr>
-          <w:rFonts w:ascii="Arial" w:hAnsi="Arial" w:cs="Arial"/>
-          <w:sz w:val="20"/>
-          <w:szCs w:val="20"/>
-        </w:rPr>
-      </w:pPr>
-    </w:p>
-    <w:p>
-      <w:pPr>
-        <w:spacing w:line="240" w:lineRule="auto"/>
-        <w:rPr>
-          <w:rFonts w:ascii="Arial" w:hAnsi="Arial" w:cs="Arial"/>
-          <w:sz w:val="20"/>
-          <w:szCs w:val="20"/>
-        </w:rPr>
-      </w:pPr>
+          <w:b/>
+          <w:bCs/>
+        </w:rPr>
+      </w:pPr>
+      <w:r>
+        <w:rPr>
+          <w:rFonts w:ascii="Arial" w:hAnsi="Arial" w:cs="Arial"/>
+          <w:b/>
+          <w:bCs/>
+        </w:rPr>
+        <w:t>2</w:t>
+      </w:r>
+      <w:r>
+        <w:rPr>
+          <w:rFonts w:ascii="Arial" w:hAnsi="Arial" w:cs="Arial"/>
+          <w:b/>
+          <w:bCs/>
+        </w:rPr>
+        <w:t>.</w:t>
+      </w:r>
+      <w:r>
+        <w:rPr>
+          <w:rFonts w:ascii="Arial" w:hAnsi="Arial" w:cs="Arial"/>
+          <w:b/>
+          <w:bCs/>
+        </w:rPr>
+        <w:t xml:space="preserve"> </w:t>
+      </w:r>
+      <w:r>
+        <w:rPr>
+          <w:rFonts w:ascii="Arial" w:hAnsi="Arial" w:cs="Arial"/>
+          <w:b/>
+          <w:bCs/>
+        </w:rPr>
+        <w:t>Source Files Explanation</w:t>
+      </w:r>
+    </w:p>
+    <w:p>
+      <w:pPr>
+        <w:spacing w:line="240" w:lineRule="auto"/>
+        <w:jc w:val="center"/>
+        <w:rPr>
+          <w:rFonts w:ascii="Arial" w:hAnsi="Arial" w:cs="Arial"/>
+          <w:sz w:val="20"/>
+          <w:szCs w:val="20"/>
+        </w:rPr>
+      </w:pPr>
+      <w:r>
+        <w:rPr>
+          <w:noProof/>
+        </w:rPr>
+        <w:drawing>
+          <wp:inline distT="0" distB="0" distL="0" distR="0" wp14:anchorId="76D3B793" wp14:editId="5173B029">
+            <wp:extent cx="1192377" cy="1076503"/>
+            <wp:effectExtent l="0" t="0" r="8255" b="0"/>
+            <wp:docPr id="13" name="Picture 13"/>
+            <wp:cNvGraphicFramePr>
+              <a:graphicFrameLocks xmlns:a="http://schemas.openxmlformats.org/drawingml/2006/main" noChangeAspect="1"/>
+            </wp:cNvGraphicFramePr>
+            <a:graphic xmlns:a="http://schemas.openxmlformats.org/drawingml/2006/main">
+              <a:graphicData uri="http://schemas.openxmlformats.org/drawingml/2006/picture">
+                <pic:pic xmlns:pic="http://schemas.openxmlformats.org/drawingml/2006/picture">
+                  <pic:nvPicPr>
+                    <pic:cNvPr id="1" name=""/>
+                    <pic:cNvPicPr/>
+                  </pic:nvPicPr>
+                  <pic:blipFill>
+                    <a:blip r:embed="rId11"/>
+                    <a:stretch>
+                      <a:fillRect/>
+                    </a:stretch>
+                  </pic:blipFill>
+                  <pic:spPr>
+                    <a:xfrm>
+                      <a:off x="0" y="0"/>
+                      <a:ext cx="1212443" cy="1094619"/>
+                    </a:xfrm>
+                    <a:prstGeom prst="rect">
+                      <a:avLst/>
+                    </a:prstGeom>
+                  </pic:spPr>
+                </pic:pic>
+              </a:graphicData>
+            </a:graphic>
+          </wp:inline>
+        </w:drawing>
+      </w:r>
+    </w:p>
+    <w:p>
+      <w:pPr>
+        <w:spacing w:line="240" w:lineRule="auto"/>
+        <w:rPr>
+          <w:rFonts w:ascii="Arial" w:hAnsi="Arial" w:cs="Arial"/>
+          <w:sz w:val="20"/>
+          <w:szCs w:val="20"/>
+        </w:rPr>
+      </w:pPr>
+      <w:r>
+        <w:rPr>
+          <w:rFonts w:ascii="Arial" w:hAnsi="Arial" w:cs="Arial"/>
+          <w:sz w:val="20"/>
+          <w:szCs w:val="20"/>
+        </w:rPr>
+        <w:t xml:space="preserve">1) </w:t>
+      </w:r>
+      <w:r>
+        <w:rPr>
+          <w:rFonts w:ascii="Arial" w:hAnsi="Arial" w:cs="Arial"/>
+          <w:sz w:val="20"/>
+          <w:szCs w:val="20"/>
+        </w:rPr>
+        <w:t>AppEntry.java, the only entrance of the whole project.</w:t>
+      </w:r>
+    </w:p>
+    <w:p>
+      <w:pPr>
+        <w:spacing w:line="240" w:lineRule="auto"/>
+        <w:rPr>
+          <w:rFonts w:ascii="Arial" w:hAnsi="Arial" w:cs="Arial"/>
+          <w:sz w:val="20"/>
+          <w:szCs w:val="20"/>
+        </w:rPr>
+      </w:pPr>
+      <w:r>
+        <w:rPr>
+          <w:rFonts w:ascii="Arial" w:hAnsi="Arial" w:cs="Arial"/>
+          <w:sz w:val="20"/>
+          <w:szCs w:val="20"/>
+        </w:rPr>
+        <w:t xml:space="preserve">2) util. It contains two files. DbUtil.java is used for the connection works; StringUtil.java is used to integrate the methods related to String operations. </w:t>
+      </w:r>
+    </w:p>
+    <w:p>
+      <w:pPr>
+        <w:spacing w:line="240" w:lineRule="auto"/>
+        <w:rPr>
+          <w:rFonts w:ascii="Arial" w:hAnsi="Arial" w:cs="Arial"/>
+          <w:sz w:val="20"/>
+          <w:szCs w:val="20"/>
+        </w:rPr>
+      </w:pPr>
+      <w:r>
+        <w:rPr>
+          <w:rFonts w:ascii="Arial" w:hAnsi="Arial" w:cs="Arial"/>
+          <w:sz w:val="20"/>
+          <w:szCs w:val="20"/>
+        </w:rPr>
+        <w:t xml:space="preserve">3) model. It contains all the objects corresponding to the entities of the database. Those objects are used for simplifying the process of front-back-database interactions. Passing objects among files are simpler and neater than passing scattered information. </w:t>
+      </w:r>
+    </w:p>
+    <w:p>
+      <w:pPr>
+        <w:spacing w:line="240" w:lineRule="auto"/>
+        <w:rPr>
+          <w:rFonts w:ascii="Arial" w:hAnsi="Arial" w:cs="Arial"/>
+          <w:sz w:val="20"/>
+          <w:szCs w:val="20"/>
+        </w:rPr>
+      </w:pPr>
+      <w:r>
+        <w:rPr>
+          <w:rFonts w:ascii="Arial" w:hAnsi="Arial" w:cs="Arial"/>
+          <w:sz w:val="20"/>
+          <w:szCs w:val="20"/>
+        </w:rPr>
+        <w:t>4) dao. The data accessing layer. The files in this package are used for direct interactions with the database. For example, TroopDao.java contains all PreparedStatements and their execution methods for Troop entity.</w:t>
+      </w:r>
+    </w:p>
+    <w:p>
+      <w:pPr>
+        <w:spacing w:line="240" w:lineRule="auto"/>
+        <w:rPr>
+          <w:rFonts w:ascii="Arial" w:hAnsi="Arial" w:cs="Arial"/>
+          <w:sz w:val="20"/>
+          <w:szCs w:val="20"/>
+        </w:rPr>
+      </w:pPr>
+      <w:r>
+        <w:rPr>
+          <w:rFonts w:ascii="Arial" w:hAnsi="Arial" w:cs="Arial"/>
+          <w:sz w:val="20"/>
+          <w:szCs w:val="20"/>
+        </w:rPr>
+        <w:t xml:space="preserve">5) service. The business logic (service) layer. The files in this package are used to implement all the business logic related to the user operations, like click SUBMIT button to submit an update, or generate all troops that formed by the user who currently logged in on the front-end windows. </w:t>
+      </w:r>
+    </w:p>
+    <w:p>
+      <w:pPr>
+        <w:spacing w:line="240" w:lineRule="auto"/>
+        <w:rPr>
+          <w:rFonts w:ascii="Arial" w:hAnsi="Arial" w:cs="Arial"/>
+          <w:sz w:val="20"/>
+          <w:szCs w:val="20"/>
+        </w:rPr>
+      </w:pPr>
+      <w:r>
+        <w:rPr>
+          <w:rFonts w:ascii="Arial" w:hAnsi="Arial" w:cs="Arial"/>
+          <w:sz w:val="20"/>
+          <w:szCs w:val="20"/>
+        </w:rPr>
+        <w:t xml:space="preserve">6) view. The front-end layer. It contains all </w:t>
+      </w:r>
+      <w:proofErr w:type="spellStart"/>
+      <w:r>
+        <w:rPr>
+          <w:rFonts w:ascii="Arial" w:hAnsi="Arial" w:cs="Arial"/>
+          <w:sz w:val="20"/>
+          <w:szCs w:val="20"/>
+        </w:rPr>
+        <w:t>JFrames</w:t>
+      </w:r>
+      <w:proofErr w:type="spellEnd"/>
+      <w:r>
+        <w:rPr>
+          <w:rFonts w:ascii="Arial" w:hAnsi="Arial" w:cs="Arial"/>
+          <w:sz w:val="20"/>
+          <w:szCs w:val="20"/>
+        </w:rPr>
+        <w:t xml:space="preserve"> and </w:t>
+      </w:r>
+      <w:proofErr w:type="spellStart"/>
+      <w:r>
+        <w:rPr>
+          <w:rFonts w:ascii="Arial" w:hAnsi="Arial" w:cs="Arial"/>
+          <w:sz w:val="20"/>
+          <w:szCs w:val="20"/>
+        </w:rPr>
+        <w:t>JInterFrames</w:t>
+      </w:r>
+      <w:proofErr w:type="spellEnd"/>
+      <w:r>
+        <w:rPr>
+          <w:rFonts w:ascii="Arial" w:hAnsi="Arial" w:cs="Arial"/>
+          <w:sz w:val="20"/>
+          <w:szCs w:val="20"/>
+        </w:rPr>
+        <w:t>. Those files form up the whole UI. They implement all the dynamic logic and user operation responses by calling methods from the service layer.</w:t>
+      </w:r>
     </w:p>
     <w:p>
       <w:pPr>

</xml_diff>